<commit_message>
Links to read 1.1
</commit_message>
<xml_diff>
--- a/Links to Read.docx
+++ b/Links to Read.docx
@@ -226,6 +226,77 @@
     <w:p>
       <w:r>
         <w:t>https://www.youtube.com/results?search_query=how+to+use+mit+app+inventor+with+arduino</w:t>
+      </w:r>
+    </w:p>
+    <w:p>
+      <w:r>
+        <w:t>https://www.amazon.com/Slamtec-RPLIDAR-Scanning-Avoidance-Navigation/dp/B07TJW5SXF/ref=sr_1_3?keywords=lidar&amp;qid=1638967125&amp;sr=8-3</w:t>
+      </w:r>
+    </w:p>
+    <w:p>
+      <w:r>
+        <w:lastRenderedPageBreak/>
+        <w:t>https://arstechnica.com/gadgets/2020/06/boston-dynamics-robot-dog-can-be-yours-for-the-low-low-price-of-74500/</w:t>
+      </w:r>
+    </w:p>
+    <w:p>
+      <w:r>
+        <w:t>https://www.mathworks.com/videos/matlab-and-simulink-robotics-arena-walking-robots-pattern-generation-1546434170253.html?s_tid=srchtitle_Modeling%20and%20Simulation%20of%20Walking%20Robots_5</w:t>
+      </w:r>
+    </w:p>
+    <w:p>
+      <w:r>
+        <w:t>https://github.com/mathworks-robotics</w:t>
+      </w:r>
+    </w:p>
+    <w:p>
+      <w:r>
+        <w:t>https://www.mathworks.com/matlabcentral/fileexchange/64227-matlab-and-simulink-robotics-arena-walking-robot?s_tid=srchtitle_Modeling%20and%20Simulation%20of%20Walking%20Robots_4</w:t>
+      </w:r>
+    </w:p>
+    <w:p>
+      <w:r>
+        <w:t>https://www.mathworks.com/videos/deep-reinforcement-learning-for-walking-robots--1551449152203.html?s_tid=srchtitle_Modeling%20and%20Simulation%20of%20Walking%20Robots_3</w:t>
+      </w:r>
+    </w:p>
+    <w:p>
+      <w:r>
+        <w:t>https://blogs.mathworks.com/student-lounge/2019/12/20/walking-robot-modeling-and-simulation/?s_tid=srchtitle_Modeling%20and%20Simulation%20of%20Walking%20Robots_2</w:t>
+      </w:r>
+    </w:p>
+    <w:p>
+      <w:r>
+        <w:t>https://www.mathworks.com/videos/modeling-and-simulation-of-walking-robots-1576560207573.html?s_tid=srchtitle_Modeling%20and%20Simulation%20of%20Walking%20Robots_1</w:t>
+      </w:r>
+    </w:p>
+    <w:p>
+      <w:r>
+        <w:t>https://www.mathworks.com/matlabcentral/answers/251947-basic-things-for-creating-a-simulated-robot-walk?s_tid=srchtitle_Modeling%2520and%2520Simulation%2520of%2520Walking%2520Robots_10</w:t>
+      </w:r>
+    </w:p>
+    <w:p>
+      <w:r>
+        <w:t>https://www.mathworks.com/help/deeplearning/ug/train-biped-robot-to-walk-using-reinforcement-learning-agents.html?s_tid=srchtitle_Modeling%2520and%2520Simulation%2520of%2520Walking%2520Robots_9</w:t>
+      </w:r>
+    </w:p>
+    <w:p>
+      <w:r>
+        <w:t>https://www.mathworks.com/help/reinforcement-learning/ug/train-biped-robot-to-walk-using-reinforcement-learning-agents.html?s_tid=srchtitle_Modeling%2520and%2520Simulation%2520of%2520Walking%2520Robots_8</w:t>
+      </w:r>
+    </w:p>
+    <w:p>
+      <w:r>
+        <w:t>https://www.mathworks.com/videos/reinforcement-learning-part-4-the-walking-robot-problem-1557482052319.html?s_tid=srchtitle_Modeling%2520and%2520Simulation%2520of%2520Walking%2520Robots_7</w:t>
+      </w:r>
+    </w:p>
+    <w:p>
+      <w:r>
+        <w:t>https://www.mathworks.com/videos/matlab-and-simulink-robotics-arena-walking-robots-part-3-trajectory-optimization-1506440520726.html?s_tid=srchtitle_Modeling%20and%20Simulation%20of%20Walking%20Robots_6</w:t>
+      </w:r>
+    </w:p>
+    <w:p>
+      <w:r>
+        <w:t>https://www.mathworks.com/search.html?c%5B%5D=entire_site&amp;q=Modeling%20and%20Simulation%20of%20Walking%20Robots&amp;page=2</w:t>
       </w:r>
     </w:p>
     <w:sectPr>

</xml_diff>